<commit_message>
Series Temporais ex práticos no excel p1
</commit_message>
<xml_diff>
--- a/Formularios e Códigos Pyplan.docx
+++ b/Formularios e Códigos Pyplan.docx
@@ -5572,12 +5572,54 @@
       </w:r>
       <w:proofErr w:type="spellEnd"/>
       <w:r>
-        <w:t>: 1.1em'&gt;Datas&lt;/b&gt;","hidden":false,"readOnly":false,"columnLength":"30"},{"type":"numeric","field":"Dia_01","style":{"color":"#000","backgroundColor":"#FFF8E3"},"format":"0,0","header":"Dia de Cal 01","readOnly":false,"columnLength":"20"},{"type":"numeric","field":"Dia_02","style":{"color":"#000","backgroundColor":"#FFF8E3"},"format":"0,0","header":"Dia de Cal 02","readOnly":false,"columnLength":"20"},{"type":"numeric","field":"Dia_03","style":{"color":"#000","backgroundColor":"#FFF8E3"},"format":"0,0","header":"Dia de Cal 03","readOnly":false,"columnLength":"20"},{"type":"numeric","field":"Dia_04","style":{"color":"#000","backgroundColor":"#FFF8E3"},"format":"0,0","header":"Dia de Cal 04","readOnly":false,"columnLength":"20"},{"type":"numeric","field":"Dia_05","style":{"color":"#000","backgroundColor":"#FFF8E3"},"format":"0,0","header":"Dia de Cal 05","readOnly":false,"columnLength":"20"},{"type":"numeric","field":"Dia_06","style":{"color":</w:t>
+        <w:t xml:space="preserve">: 1.1em'&gt;Datas&lt;/b&gt;","hidden":false,"readOnly":false,"columnLength":"30"},{"type":"numeric","field":"Sem_01","style":{"color":"#000","backgroundColor":"#FFF8E3"},"format":"0,0","header":"Semana Cal 01","readOnly":false,"columnLength":"20"},{"type":"numeric","field":"Sem_02","style":{"color":"#000","backgroundColor":"#FFF8E3"},"format":"0,0","header":"Semana </w:t>
+      </w:r>
+      <w:proofErr w:type="spellStart"/>
+      <w:r>
+        <w:t>Cal</w:t>
+      </w:r>
+      <w:proofErr w:type="spellEnd"/>
+      <w:r>
+        <w:t xml:space="preserve"> 02","readOnly":false,"columnLength":"20"},{"type":"numeric","field":"Sem_03","style":{"color":"#000","backgroundColor":"#FFF8E3"},"format":"0,0","header":"Semana </w:t>
+      </w:r>
+      <w:proofErr w:type="spellStart"/>
+      <w:r>
+        <w:t>Cal</w:t>
+      </w:r>
+      <w:proofErr w:type="spellEnd"/>
+      <w:r>
+        <w:t xml:space="preserve"> 03","readOnly":false,"columnLength":"20"},{"type":"numeric","field":"Sem_04","style":{"color":"#000","backgroundColor":"#FFF8E3"},"format":"0,0","header":"Semana </w:t>
+      </w:r>
+      <w:proofErr w:type="spellStart"/>
+      <w:r>
+        <w:t>Cal</w:t>
+      </w:r>
+      <w:proofErr w:type="spellEnd"/>
+      <w:r>
+        <w:t xml:space="preserve"> 04","readOnly":false,"columnLength":"20"},{"type":"numeric","field":"Sem_05","style":{"color":"#000","backgroundColor":"#FFF8E3"},"format":"0,0","header":"Semana </w:t>
+      </w:r>
+      <w:proofErr w:type="spellStart"/>
+      <w:r>
+        <w:t>Cal</w:t>
+      </w:r>
+      <w:proofErr w:type="spellEnd"/>
+      <w:r>
+        <w:t xml:space="preserve"> 05","readOnly":false,"columnLength":"20"},{"type":"numeric","field":"Sem_06","style":{"color</w:t>
       </w:r>
       <w:r>
         <w:lastRenderedPageBreak/>
-        <w:t>"#000","backgroundColor":"#FFF8E3"},"format":"0,0","header":"Dia de Cal 06","readOnly":false,"columnLength":"20"}],"filters":[{"field":"idx_unidades","entity":"ic_entity_cod_unidades","header":"Código Unidade","filterType":"singleSelect","includeAll":true,"entityLabel":"idx_unidades"}],"allowAdd":true,"allowRemove":true,"fixedColumns":1,"refreshOnFocus":true}</w:t>
-      </w:r>
+        <w:t xml:space="preserve">":"#000","backgroundColor":"#FFF8E3"},"format":"0,0","header":"Semana </w:t>
+      </w:r>
+      <w:proofErr w:type="spellStart"/>
+      <w:r>
+        <w:t>Cal</w:t>
+      </w:r>
+      <w:proofErr w:type="spellEnd"/>
+      <w:r>
+        <w:t xml:space="preserve"> 06","readOnly":false,"columnLength":"20"}],"filters":[{"field":"idx_unidades","entity":"ic_entity_cod_unidades","header":"Código Unidade","filterType":"singleSelect","includeAll":true,"entityLabel":"idx_unidades"}],"allowAdd":true,"allowRemove":true,"fixedColumns":1,"refreshOnFocus":true}</w:t>
+      </w:r>
+    </w:p>
+    <w:p>
       <w:r>
         <w:rPr>
           <w:noProof/>
@@ -5968,19 +6010,11 @@
     <w:p>
       <w:proofErr w:type="spellStart"/>
       <w:r>
-        <w:t>path_</w:t>
-      </w:r>
-      <w:proofErr w:type="gramStart"/>
-      <w:r>
-        <w:t>forms</w:t>
-      </w:r>
-      <w:proofErr w:type="spellEnd"/>
-      <w:r>
-        <w:t xml:space="preserve">  =</w:t>
-      </w:r>
-      <w:proofErr w:type="gramEnd"/>
-      <w:r>
-        <w:t xml:space="preserve"> </w:t>
+        <w:t>path_forms</w:t>
+      </w:r>
+      <w:proofErr w:type="spellEnd"/>
+      <w:r>
+        <w:t xml:space="preserve">  = </w:t>
       </w:r>
       <w:r>
         <w:t>'</w:t>
@@ -6060,13 +6094,8 @@
         <w:t xml:space="preserve"> = </w:t>
       </w:r>
       <w:proofErr w:type="spellStart"/>
-      <w:proofErr w:type="gramStart"/>
-      <w:r>
-        <w:t>pd.read</w:t>
-      </w:r>
-      <w:proofErr w:type="gramEnd"/>
-      <w:r>
-        <w:t>_sql_query</w:t>
+      <w:r>
+        <w:t>pd.read_sql_query</w:t>
       </w:r>
       <w:proofErr w:type="spellEnd"/>
       <w:r>
@@ -6086,12 +6115,10 @@
         <w:t>_</w:t>
       </w:r>
       <w:proofErr w:type="spellStart"/>
-      <w:proofErr w:type="gramStart"/>
       <w:r>
         <w:t>conn.close</w:t>
       </w:r>
       <w:proofErr w:type="spellEnd"/>
-      <w:proofErr w:type="gramEnd"/>
       <w:r>
         <w:t>()</w:t>
       </w:r>
@@ -6239,18 +6266,13 @@
       </w:r>
       <w:proofErr w:type="spellEnd"/>
       <w:r>
-        <w:t xml:space="preserve"> = ', </w:t>
-      </w:r>
-      <w:proofErr w:type="gramStart"/>
-      <w:r>
-        <w:t>'.</w:t>
+        <w:t xml:space="preserve"> = ', '.</w:t>
       </w:r>
       <w:proofErr w:type="spellStart"/>
       <w:r>
         <w:t>join</w:t>
       </w:r>
       <w:proofErr w:type="spellEnd"/>
-      <w:proofErr w:type="gramEnd"/>
       <w:r>
         <w:t>([</w:t>
       </w:r>
@@ -6412,19 +6434,11 @@
       </w:r>
       <w:proofErr w:type="spellStart"/>
       <w:r>
-        <w:t>idx_</w:t>
-      </w:r>
-      <w:proofErr w:type="gramStart"/>
-      <w:r>
-        <w:t>fabricas</w:t>
-      </w:r>
-      <w:proofErr w:type="spellEnd"/>
-      <w:r>
-        <w:t>]=</w:t>
-      </w:r>
-      <w:proofErr w:type="gramEnd"/>
-      <w:r>
-        <w:t xml:space="preserve">B.[id] LEFT JOIN </w:t>
+        <w:t>idx_fabricas</w:t>
+      </w:r>
+      <w:proofErr w:type="spellEnd"/>
+      <w:r>
+        <w:t xml:space="preserve">]=B.[id] LEFT JOIN </w:t>
       </w:r>
     </w:p>
     <w:p>
@@ -6446,19 +6460,11 @@
       </w:r>
       <w:proofErr w:type="spellStart"/>
       <w:r>
-        <w:t>idx_</w:t>
-      </w:r>
-      <w:proofErr w:type="gramStart"/>
-      <w:r>
-        <w:t>unidades</w:t>
-      </w:r>
-      <w:proofErr w:type="spellEnd"/>
-      <w:r>
-        <w:t>]=</w:t>
-      </w:r>
-      <w:proofErr w:type="gramEnd"/>
-      <w:r>
-        <w:t>C.[id] LEFT JOIN</w:t>
+        <w:t>idx_unidades</w:t>
+      </w:r>
+      <w:proofErr w:type="spellEnd"/>
+      <w:r>
+        <w:t>]=C.[id] LEFT JOIN</w:t>
       </w:r>
     </w:p>
     <w:p>
@@ -6480,19 +6486,11 @@
       </w:r>
       <w:proofErr w:type="spellStart"/>
       <w:r>
-        <w:t>idx_</w:t>
-      </w:r>
-      <w:proofErr w:type="gramStart"/>
-      <w:r>
-        <w:t>equipamentos</w:t>
-      </w:r>
-      <w:proofErr w:type="spellEnd"/>
-      <w:r>
-        <w:t>]=</w:t>
-      </w:r>
-      <w:proofErr w:type="gramEnd"/>
-      <w:r>
-        <w:t xml:space="preserve">D.[id] </w:t>
+        <w:t>idx_equipamentos</w:t>
+      </w:r>
+      <w:proofErr w:type="spellEnd"/>
+      <w:r>
+        <w:t xml:space="preserve">]=D.[id] </w:t>
       </w:r>
     </w:p>
     <w:p>
@@ -6514,13 +6512,8 @@
         <w:t xml:space="preserve"> = </w:t>
       </w:r>
       <w:proofErr w:type="spellStart"/>
-      <w:proofErr w:type="gramStart"/>
-      <w:r>
-        <w:t>pd.read</w:t>
-      </w:r>
-      <w:proofErr w:type="gramEnd"/>
-      <w:r>
-        <w:t>_sql_query</w:t>
+      <w:r>
+        <w:t>pd.read_sql_query</w:t>
       </w:r>
       <w:proofErr w:type="spellEnd"/>
       <w:r>
@@ -6540,12 +6533,10 @@
         <w:t>_</w:t>
       </w:r>
       <w:proofErr w:type="spellStart"/>
-      <w:proofErr w:type="gramStart"/>
       <w:r>
         <w:t>conn.close</w:t>
       </w:r>
       <w:proofErr w:type="spellEnd"/>
-      <w:proofErr w:type="gramEnd"/>
       <w:r>
         <w:t>()</w:t>
       </w:r>
@@ -6669,65 +6660,52 @@
       </w:r>
       <w:proofErr w:type="spellStart"/>
       <w:r>
-        <w:t>indice_temporal.to_</w:t>
-      </w:r>
-      <w:proofErr w:type="gramStart"/>
-      <w:r>
-        <w:t>list</w:t>
-      </w:r>
-      <w:proofErr w:type="spellEnd"/>
-      <w:r>
-        <w:t>(</w:t>
-      </w:r>
-      <w:proofErr w:type="gramEnd"/>
+        <w:t>indice_temporal.to_list</w:t>
+      </w:r>
+      <w:proofErr w:type="spellEnd"/>
+      <w:r>
+        <w:t>()</w:t>
+      </w:r>
+    </w:p>
+    <w:p/>
+    <w:p>
+      <w:r>
+        <w:t>_</w:t>
+      </w:r>
+      <w:proofErr w:type="spellStart"/>
+      <w:r>
+        <w:t>conn</w:t>
+      </w:r>
+      <w:proofErr w:type="spellEnd"/>
+      <w:r>
+        <w:t xml:space="preserve"> = sqlite3.connect(</w:t>
+      </w:r>
+      <w:proofErr w:type="spellStart"/>
+      <w:r>
+        <w:t>path_forms</w:t>
+      </w:r>
+      <w:proofErr w:type="spellEnd"/>
       <w:r>
         <w:t>)</w:t>
       </w:r>
     </w:p>
-    <w:p/>
     <w:p>
       <w:r>
         <w:t>_</w:t>
       </w:r>
       <w:proofErr w:type="spellStart"/>
       <w:r>
-        <w:t>conn</w:t>
-      </w:r>
-      <w:proofErr w:type="spellEnd"/>
-      <w:r>
-        <w:t xml:space="preserve"> = sqlite3.connect(</w:t>
-      </w:r>
-      <w:proofErr w:type="spellStart"/>
-      <w:r>
-        <w:t>path_forms</w:t>
-      </w:r>
-      <w:proofErr w:type="spellEnd"/>
-      <w:r>
-        <w:t>)</w:t>
-      </w:r>
-    </w:p>
-    <w:p>
-      <w:r>
-        <w:t>_</w:t>
-      </w:r>
-      <w:proofErr w:type="spellStart"/>
-      <w:r>
         <w:t>period_columns_string</w:t>
       </w:r>
       <w:proofErr w:type="spellEnd"/>
       <w:r>
-        <w:t xml:space="preserve"> = ', </w:t>
-      </w:r>
-      <w:proofErr w:type="gramStart"/>
-      <w:r>
-        <w:t>'.</w:t>
+        <w:t xml:space="preserve"> = ', '.</w:t>
       </w:r>
       <w:proofErr w:type="spellStart"/>
       <w:r>
         <w:t>join</w:t>
       </w:r>
       <w:proofErr w:type="spellEnd"/>
-      <w:proofErr w:type="gramEnd"/>
       <w:r>
         <w:t>([</w:t>
       </w:r>
@@ -6899,19 +6877,11 @@
       </w:r>
       <w:proofErr w:type="spellStart"/>
       <w:r>
-        <w:t>idx_</w:t>
-      </w:r>
-      <w:proofErr w:type="gramStart"/>
-      <w:r>
-        <w:t>fabricas</w:t>
-      </w:r>
-      <w:proofErr w:type="spellEnd"/>
-      <w:r>
-        <w:t>]=</w:t>
-      </w:r>
-      <w:proofErr w:type="gramEnd"/>
-      <w:r>
-        <w:t xml:space="preserve">B.[id] LEFT JOIN </w:t>
+        <w:t>idx_fabricas</w:t>
+      </w:r>
+      <w:proofErr w:type="spellEnd"/>
+      <w:r>
+        <w:t xml:space="preserve">]=B.[id] LEFT JOIN </w:t>
       </w:r>
     </w:p>
     <w:p>
@@ -6933,19 +6903,11 @@
       </w:r>
       <w:proofErr w:type="spellStart"/>
       <w:r>
-        <w:t>idx_</w:t>
-      </w:r>
-      <w:proofErr w:type="gramStart"/>
-      <w:r>
-        <w:t>unidades</w:t>
-      </w:r>
-      <w:proofErr w:type="spellEnd"/>
-      <w:r>
-        <w:t>]=</w:t>
-      </w:r>
-      <w:proofErr w:type="gramEnd"/>
-      <w:r>
-        <w:t>C.[id] LEFT JOIN</w:t>
+        <w:t>idx_unidades</w:t>
+      </w:r>
+      <w:proofErr w:type="spellEnd"/>
+      <w:r>
+        <w:t>]=C.[id] LEFT JOIN</w:t>
       </w:r>
     </w:p>
     <w:p>
@@ -6967,19 +6929,11 @@
       </w:r>
       <w:proofErr w:type="spellStart"/>
       <w:r>
-        <w:t>idx_</w:t>
-      </w:r>
-      <w:proofErr w:type="gramStart"/>
-      <w:r>
-        <w:t>equipamentos</w:t>
-      </w:r>
-      <w:proofErr w:type="spellEnd"/>
-      <w:r>
-        <w:t>]=</w:t>
-      </w:r>
-      <w:proofErr w:type="gramEnd"/>
-      <w:r>
-        <w:t xml:space="preserve">D.[id] </w:t>
+        <w:t>idx_equipamentos</w:t>
+      </w:r>
+      <w:proofErr w:type="spellEnd"/>
+      <w:r>
+        <w:t xml:space="preserve">]=D.[id] </w:t>
       </w:r>
     </w:p>
     <w:p>
@@ -7001,13 +6955,8 @@
         <w:t xml:space="preserve"> = </w:t>
       </w:r>
       <w:proofErr w:type="spellStart"/>
-      <w:proofErr w:type="gramStart"/>
-      <w:r>
-        <w:t>pd.read</w:t>
-      </w:r>
-      <w:proofErr w:type="gramEnd"/>
-      <w:r>
-        <w:t>_sql_query</w:t>
+      <w:r>
+        <w:t>pd.read_sql_query</w:t>
       </w:r>
       <w:proofErr w:type="spellEnd"/>
       <w:r>
@@ -7027,12 +6976,10 @@
         <w:t>_</w:t>
       </w:r>
       <w:proofErr w:type="spellStart"/>
-      <w:proofErr w:type="gramStart"/>
       <w:r>
         <w:t>conn.close</w:t>
       </w:r>
       <w:proofErr w:type="spellEnd"/>
-      <w:proofErr w:type="gramEnd"/>
       <w:r>
         <w:t>()</w:t>
       </w:r>
@@ -7069,12 +7016,10 @@
         <w:t xml:space="preserve"> = _</w:t>
       </w:r>
       <w:proofErr w:type="spellStart"/>
-      <w:proofErr w:type="gramStart"/>
       <w:r>
         <w:t>df.rename</w:t>
       </w:r>
       <w:proofErr w:type="spellEnd"/>
-      <w:proofErr w:type="gramEnd"/>
       <w:r>
         <w:t xml:space="preserve">( </w:t>
       </w:r>
@@ -7285,19 +7230,11 @@
       </w:r>
       <w:proofErr w:type="spellStart"/>
       <w:r>
-        <w:t>df.columns.to_</w:t>
-      </w:r>
-      <w:proofErr w:type="gramStart"/>
-      <w:r>
-        <w:t>list</w:t>
-      </w:r>
-      <w:proofErr w:type="spellEnd"/>
-      <w:r>
-        <w:t>(</w:t>
-      </w:r>
-      <w:proofErr w:type="gramEnd"/>
-      <w:r>
-        <w:t>)</w:t>
+        <w:t>df.columns.to_list</w:t>
+      </w:r>
+      <w:proofErr w:type="spellEnd"/>
+      <w:r>
+        <w:t>()</w:t>
       </w:r>
     </w:p>
     <w:p>
@@ -7318,13 +7255,8 @@
       </w:r>
       <w:proofErr w:type="spellEnd"/>
       <w:r>
-        <w:t>(_colunas)</w:t>
-      </w:r>
-      <w:proofErr w:type="gramStart"/>
-      <w:r>
-        <w:t>) :</w:t>
-      </w:r>
-      <w:proofErr w:type="gramEnd"/>
+        <w:t>(_colunas)) :</w:t>
+      </w:r>
     </w:p>
     <w:p>
       <w:r>
@@ -7352,46 +7284,39 @@
         <w:t xml:space="preserve">        _</w:t>
       </w:r>
       <w:proofErr w:type="spellStart"/>
-      <w:proofErr w:type="gramStart"/>
+      <w:r>
+        <w:t>df.columns.values</w:t>
+      </w:r>
+      <w:proofErr w:type="spellEnd"/>
+      <w:r>
+        <w:t>[</w:t>
+      </w:r>
+      <w:proofErr w:type="spellStart"/>
+      <w:r>
+        <w:t>col</w:t>
+      </w:r>
+      <w:proofErr w:type="spellEnd"/>
+      <w:r>
+        <w:t>] = _</w:t>
+      </w:r>
+      <w:proofErr w:type="spellStart"/>
+      <w:r>
+        <w:t>list_periods</w:t>
+      </w:r>
+      <w:proofErr w:type="spellEnd"/>
+      <w:r>
+        <w:t>[col-4]</w:t>
+      </w:r>
+    </w:p>
+    <w:p>
+      <w:r>
+        <w:t xml:space="preserve">        # print(_</w:t>
+      </w:r>
+      <w:proofErr w:type="spellStart"/>
       <w:r>
         <w:t>df.columns</w:t>
       </w:r>
-      <w:proofErr w:type="gramEnd"/>
-      <w:r>
-        <w:t>.values</w:t>
-      </w:r>
-      <w:proofErr w:type="spellEnd"/>
-      <w:r>
-        <w:t>[</w:t>
-      </w:r>
-      <w:proofErr w:type="spellStart"/>
-      <w:r>
-        <w:t>col</w:t>
-      </w:r>
-      <w:proofErr w:type="spellEnd"/>
-      <w:r>
-        <w:t>] = _</w:t>
-      </w:r>
-      <w:proofErr w:type="spellStart"/>
-      <w:r>
-        <w:t>list_periods</w:t>
-      </w:r>
-      <w:proofErr w:type="spellEnd"/>
-      <w:r>
-        <w:t>[col-4]</w:t>
-      </w:r>
-    </w:p>
-    <w:p>
-      <w:r>
-        <w:t xml:space="preserve">        # print(_</w:t>
-      </w:r>
-      <w:proofErr w:type="spellStart"/>
-      <w:proofErr w:type="gramStart"/>
-      <w:r>
-        <w:t>df.columns</w:t>
-      </w:r>
-      <w:proofErr w:type="spellEnd"/>
-      <w:proofErr w:type="gramEnd"/>
+      <w:proofErr w:type="spellEnd"/>
       <w:r>
         <w:t>[</w:t>
       </w:r>
@@ -7446,12 +7371,10 @@
         <w:t>_</w:t>
       </w:r>
       <w:proofErr w:type="spellStart"/>
-      <w:proofErr w:type="gramStart"/>
       <w:r>
         <w:t>df.columns</w:t>
       </w:r>
       <w:proofErr w:type="spellEnd"/>
-      <w:proofErr w:type="gramEnd"/>
       <w:r>
         <w:t xml:space="preserve"> = ['</w:t>
       </w:r>

</xml_diff>